<commit_message>
up lai kien truc
</commit_message>
<xml_diff>
--- a/Documents/1. Kiến trúc.docx
+++ b/Documents/1. Kiến trúc.docx
@@ -20,10 +20,16 @@
         </w:numPr>
         <w:spacing w:after="0"/>
       </w:pPr>
+      <w:r>
+        <w:t>Tất cả đều</w:t>
+      </w:r>
+      <w:r>
+        <w:t xml:space="preserve"> đồng bộ</w:t>
+      </w:r>
       <w:bookmarkStart w:id="0" w:name="_GoBack"/>
       <w:bookmarkEnd w:id="0"/>
       <w:r>
-        <w:t xml:space="preserve">Tất cả đều realtime </w:t>
+        <w:t xml:space="preserve"> realtime </w:t>
       </w:r>
     </w:p>
     <w:p>

</xml_diff>